<commit_message>
Retirada de um espaço desnecessário do curriculo
</commit_message>
<xml_diff>
--- a/cv.docx
+++ b/cv.docx
@@ -12,7 +12,6 @@
           <w:szCs w:val="26"/>
         </w:rPr>
       </w:pPr>
-      <w:bookmarkStart w:id="0" w:name="_GoBack"/>
       <w:r>
         <w:rPr>
           <w:b/>
@@ -27,7 +26,12 @@
         <w:spacing w:line="240" w:lineRule="auto"/>
       </w:pPr>
       <w:r>
-        <w:t xml:space="preserve"> Brasileira, 38 anos </w:t>
+        <w:t>B</w:t>
+      </w:r>
+      <w:bookmarkStart w:id="0" w:name="_GoBack"/>
+      <w:bookmarkEnd w:id="0"/>
+      <w:r>
+        <w:t xml:space="preserve">rasileira, 38 anos </w:t>
       </w:r>
     </w:p>
     <w:p>
@@ -213,19 +217,7 @@
         <w:rPr>
           <w:b/>
         </w:rPr>
-        <w:t xml:space="preserve">Buffet </w:t>
-      </w:r>
-      <w:r>
-        <w:rPr>
-          <w:b/>
-        </w:rPr>
-        <w:t>V</w:t>
-      </w:r>
-      <w:r>
-        <w:rPr>
-          <w:b/>
-        </w:rPr>
-        <w:t xml:space="preserve">ila dos brutos 03/07/2019 à 17/03/2020 </w:t>
+        <w:t xml:space="preserve">Buffet Vila dos brutos 03/07/2019 à 17/03/2020 </w:t>
       </w:r>
     </w:p>
     <w:p>
@@ -468,17 +460,11 @@
         <w:spacing w:line="240" w:lineRule="auto"/>
       </w:pPr>
       <w:r>
-        <w:t>Preparação de pratos quentes e frios, café da manhã</w:t>
-      </w:r>
-      <w:r>
-        <w:t xml:space="preserve">, </w:t>
-      </w:r>
-      <w:proofErr w:type="spellStart"/>
-      <w:r>
-        <w:t>cof</w:t>
-      </w:r>
-      <w:r>
-        <w:t>ee</w:t>
+        <w:t xml:space="preserve">Preparação de pratos quentes e frios, café da manhã, </w:t>
+      </w:r>
+      <w:proofErr w:type="spellStart"/>
+      <w:r>
+        <w:t>cofee</w:t>
       </w:r>
       <w:proofErr w:type="spellEnd"/>
       <w:r>
@@ -715,17 +701,11 @@
         <w:spacing w:line="240" w:lineRule="auto"/>
       </w:pPr>
       <w:r>
-        <w:t>Preparação de pratos quen</w:t>
-      </w:r>
-      <w:r>
-        <w:t xml:space="preserve">tes e frios, café da manhã, </w:t>
-      </w:r>
-      <w:proofErr w:type="spellStart"/>
-      <w:r>
-        <w:t>cof</w:t>
-      </w:r>
-      <w:r>
-        <w:t>ee</w:t>
+        <w:t xml:space="preserve">Preparação de pratos quentes e frios, café da manhã, </w:t>
+      </w:r>
+      <w:proofErr w:type="spellStart"/>
+      <w:r>
+        <w:t>cofee</w:t>
       </w:r>
       <w:proofErr w:type="spellEnd"/>
       <w:r>
@@ -1032,13 +1012,7 @@
         <w:rPr>
           <w:b/>
         </w:rPr>
-        <w:t xml:space="preserve"> lance em eventos (cozinha) </w:t>
-      </w:r>
-      <w:r>
-        <w:rPr>
-          <w:b/>
-        </w:rPr>
-        <w:t xml:space="preserve">Clube Royal Five e outros, de 01/2008 a 04/2009 </w:t>
+        <w:t xml:space="preserve"> lance em eventos (cozinha) Clube Royal Five e outros, de 01/2008 a 04/2009 </w:t>
       </w:r>
     </w:p>
     <w:p>
@@ -1075,10 +1049,7 @@
         <w:ind w:firstLine="708"/>
       </w:pPr>
       <w:r>
-        <w:t>T</w:t>
-      </w:r>
-      <w:r>
-        <w:t xml:space="preserve">arefas relacionadas à cozinha: </w:t>
+        <w:t xml:space="preserve">Tarefas relacionadas à cozinha: </w:t>
       </w:r>
     </w:p>
     <w:p>
@@ -1091,10 +1062,7 @@
         <w:spacing w:line="240" w:lineRule="auto"/>
       </w:pPr>
       <w:r>
-        <w:t>Preparação de jantares especiais, café da</w:t>
-      </w:r>
-      <w:r>
-        <w:t xml:space="preserve"> manhã e </w:t>
+        <w:t xml:space="preserve">Preparação de jantares especiais, café da manhã e </w:t>
       </w:r>
       <w:proofErr w:type="spellStart"/>
       <w:r>
@@ -1115,10 +1083,7 @@
         <w:spacing w:line="240" w:lineRule="auto"/>
       </w:pPr>
       <w:r>
-        <w:t>Montagem de prato</w:t>
-      </w:r>
-      <w:r>
-        <w:t xml:space="preserve">s quentes e saladas variadas; </w:t>
+        <w:t xml:space="preserve">Montagem de pratos quentes e saladas variadas; </w:t>
       </w:r>
     </w:p>
     <w:p>
@@ -1160,10 +1125,7 @@
         <w:spacing w:line="240" w:lineRule="auto"/>
       </w:pPr>
       <w:r>
-        <w:t>Prepara</w:t>
-      </w:r>
-      <w:r>
-        <w:t xml:space="preserve">ção de alimentos e coquetéis; </w:t>
+        <w:t xml:space="preserve">Preparação de alimentos e coquetéis; </w:t>
       </w:r>
     </w:p>
     <w:p>
@@ -1185,10 +1147,7 @@
         <w:ind w:firstLine="708"/>
       </w:pPr>
       <w:r>
-        <w:t>Tarefa</w:t>
-      </w:r>
-      <w:r>
-        <w:t xml:space="preserve">s administrativas: </w:t>
+        <w:t xml:space="preserve">Tarefas administrativas: </w:t>
       </w:r>
     </w:p>
     <w:p>
@@ -1227,10 +1186,7 @@
         <w:spacing w:line="240" w:lineRule="auto"/>
       </w:pPr>
       <w:r>
-        <w:t>Pagamento</w:t>
-      </w:r>
-      <w:r>
-        <w:t xml:space="preserve">s (internos e em bancos); </w:t>
+        <w:t xml:space="preserve">Pagamentos (internos e em bancos); </w:t>
       </w:r>
     </w:p>
     <w:p>
@@ -2055,11 +2011,7 @@
       </w:r>
       <w:proofErr w:type="spellEnd"/>
       <w:r>
-        <w:t xml:space="preserve">, Carla Pernambuco, Luiz Cintra e outros) ministraram cursos </w:t>
-      </w:r>
-      <w:bookmarkEnd w:id="0"/>
-      <w:r>
-        <w:t xml:space="preserve">diversos, como “Entradas, Pratos e Sobremesas no </w:t>
+        <w:t xml:space="preserve">, Carla Pernambuco, Luiz Cintra e outros) ministraram cursos diversos, como “Entradas, Pratos e Sobremesas no </w:t>
       </w:r>
       <w:proofErr w:type="spellStart"/>
       <w:r>
@@ -4276,7 +4228,7 @@
 </file>
 
 <file path=customXml/itemProps1.xml><?xml version="1.0" encoding="utf-8"?>
-<ds:datastoreItem xmlns:ds="http://schemas.openxmlformats.org/officeDocument/2006/customXml" ds:itemID="{6836BB13-F59F-4A64-BF2D-2978941E0926}">
+<ds:datastoreItem xmlns:ds="http://schemas.openxmlformats.org/officeDocument/2006/customXml" ds:itemID="{77509CE8-BED8-4B8C-BE67-C06BA002187E}">
   <ds:schemaRefs>
     <ds:schemaRef ds:uri="http://schemas.openxmlformats.org/officeDocument/2006/bibliography"/>
   </ds:schemaRefs>

</xml_diff>